<commit_message>
All the designed test cases are implemented and run without problem. Class diagram added to the project
</commit_message>
<xml_diff>
--- a/docs/test_design.docx
+++ b/docs/test_design.docx
@@ -14,7 +14,6 @@
         <w:rPr>
           <w:rFonts w:cstheme="minorHAnsi"/>
           <w:b/>
-          <w:lang w:val="en-US"/>
         </w:rPr>
         <w:t>Minimarket</w:t>
       </w:r>
@@ -23,8 +22,17 @@
           <w:rFonts w:cstheme="minorHAnsi"/>
           <w:b/>
         </w:rPr>
-        <w:t xml:space="preserve"> – Diseño de pruebas automáticas </w:t>
+        <w:t xml:space="preserve"> </w:t>
       </w:r>
+      <w:r>
+        <w:rPr>
+          <w:rFonts w:cstheme="minorHAnsi"/>
+          <w:b/>
+        </w:rPr>
+        <w:t>– Diseño de pruebas automáticas, diagrama de clases</w:t>
+      </w:r>
+      <w:bookmarkStart w:id="0" w:name="_GoBack"/>
+      <w:bookmarkEnd w:id="0"/>
     </w:p>
     <w:p>
       <w:pPr>
@@ -266,7 +274,6 @@
                 <w:lang w:eastAsia="es-CO"/>
               </w:rPr>
             </w:pPr>
-            <w:proofErr w:type="spellStart"/>
             <w:r>
               <w:rPr>
                 <w:rFonts w:eastAsia="Times New Roman" w:cstheme="minorHAnsi"/>
@@ -274,7 +281,6 @@
               </w:rPr>
               <w:t>MinimarketTest</w:t>
             </w:r>
-            <w:proofErr w:type="spellEnd"/>
           </w:p>
         </w:tc>
         <w:tc>
@@ -305,6 +311,7 @@
             <w:r>
               <w:rPr>
                 <w:rFonts w:eastAsia="Times New Roman" w:cstheme="minorHAnsi"/>
+                <w:noProof/>
                 <w:lang w:eastAsia="es-CO"/>
               </w:rPr>
               <w:drawing>
@@ -407,7 +414,6 @@
                 <w:lang w:eastAsia="es-CO"/>
               </w:rPr>
             </w:pPr>
-            <w:proofErr w:type="spellStart"/>
             <w:r>
               <w:rPr>
                 <w:rFonts w:eastAsia="Times New Roman" w:cstheme="minorHAnsi"/>
@@ -415,36 +421,36 @@
               </w:rPr>
               <w:t>MinimarketTest</w:t>
             </w:r>
-            <w:proofErr w:type="spellEnd"/>
-          </w:p>
-        </w:tc>
-        <w:tc>
-          <w:tcPr>
-            <w:tcW w:w="0" w:type="auto"/>
-            <w:tcBorders>
-              <w:top w:val="single" w:sz="8" w:space="0" w:color="000000"/>
-              <w:left w:val="single" w:sz="8" w:space="0" w:color="000000"/>
-              <w:bottom w:val="single" w:sz="8" w:space="0" w:color="000000"/>
-              <w:right w:val="single" w:sz="8" w:space="0" w:color="000000"/>
-            </w:tcBorders>
-            <w:tcMar>
-              <w:top w:w="100" w:type="dxa"/>
-              <w:left w:w="100" w:type="dxa"/>
-              <w:bottom w:w="100" w:type="dxa"/>
-              <w:right w:w="100" w:type="dxa"/>
-            </w:tcMar>
-          </w:tcPr>
-          <w:p>
-            <w:pPr>
-              <w:spacing w:after="0" w:line="240" w:lineRule="auto"/>
-              <w:rPr>
-                <w:rFonts w:eastAsia="Times New Roman" w:cstheme="minorHAnsi"/>
-                <w:lang w:eastAsia="es-CO"/>
-              </w:rPr>
-            </w:pPr>
-            <w:r>
-              <w:rPr>
-                <w:rFonts w:eastAsia="Times New Roman" w:cstheme="minorHAnsi"/>
+          </w:p>
+        </w:tc>
+        <w:tc>
+          <w:tcPr>
+            <w:tcW w:w="0" w:type="auto"/>
+            <w:tcBorders>
+              <w:top w:val="single" w:sz="8" w:space="0" w:color="000000"/>
+              <w:left w:val="single" w:sz="8" w:space="0" w:color="000000"/>
+              <w:bottom w:val="single" w:sz="8" w:space="0" w:color="000000"/>
+              <w:right w:val="single" w:sz="8" w:space="0" w:color="000000"/>
+            </w:tcBorders>
+            <w:tcMar>
+              <w:top w:w="100" w:type="dxa"/>
+              <w:left w:w="100" w:type="dxa"/>
+              <w:bottom w:w="100" w:type="dxa"/>
+              <w:right w:w="100" w:type="dxa"/>
+            </w:tcMar>
+          </w:tcPr>
+          <w:p>
+            <w:pPr>
+              <w:spacing w:after="0" w:line="240" w:lineRule="auto"/>
+              <w:rPr>
+                <w:rFonts w:eastAsia="Times New Roman" w:cstheme="minorHAnsi"/>
+                <w:lang w:eastAsia="es-CO"/>
+              </w:rPr>
+            </w:pPr>
+            <w:r>
+              <w:rPr>
+                <w:rFonts w:eastAsia="Times New Roman" w:cstheme="minorHAnsi"/>
+                <w:noProof/>
                 <w:lang w:eastAsia="es-CO"/>
               </w:rPr>
               <w:drawing>
@@ -612,7 +618,7 @@
                 <w:rFonts w:eastAsia="Times New Roman" w:cstheme="minorHAnsi"/>
                 <w:bCs/>
                 <w:color w:val="000000"/>
-                <w:lang w:val="en-US" w:eastAsia="es-CO"/>
+                <w:lang w:eastAsia="es-CO"/>
               </w:rPr>
               <w:t>minimarket</w:t>
             </w:r>
@@ -1072,7 +1078,7 @@
             <w:r>
               <w:rPr>
                 <w:rFonts w:eastAsia="Times New Roman" w:cstheme="minorHAnsi"/>
-                <w:lang w:val="en-US" w:eastAsia="es-CO"/>
+                <w:lang w:eastAsia="es-CO"/>
               </w:rPr>
               <w:t>minimarket</w:t>
             </w:r>
@@ -1312,8 +1318,6 @@
             </w:r>
           </w:p>
         </w:tc>
-        <w:bookmarkStart w:id="0" w:name="_GoBack"/>
-        <w:bookmarkEnd w:id="0"/>
       </w:tr>
       <w:tr>
         <w:trPr>
@@ -1343,7 +1347,6 @@
                 <w:lang w:eastAsia="es-CO"/>
               </w:rPr>
             </w:pPr>
-            <w:proofErr w:type="spellStart"/>
             <w:r>
               <w:rPr>
                 <w:rFonts w:eastAsia="Times New Roman" w:cstheme="minorHAnsi"/>
@@ -1351,7 +1354,6 @@
               </w:rPr>
               <w:t>Minimarket</w:t>
             </w:r>
-            <w:proofErr w:type="spellEnd"/>
           </w:p>
         </w:tc>
         <w:tc>
@@ -1531,21 +1533,7 @@
                 <w:lang w:eastAsia="es-CO"/>
               </w:rPr>
               <w:lastRenderedPageBreak/>
-              <w:t xml:space="preserve">día también lo es. Se requiere día par, digito impar. Lanza excepción DayMismatchException. </w:t>
-            </w:r>
-            <w:r>
-              <w:rPr>
-                <w:rFonts w:eastAsia="Times New Roman" w:cstheme="minorHAnsi"/>
-                <w:lang w:eastAsia="es-CO"/>
-              </w:rPr>
-              <w:t>Número de intentos de ingreso es 1.</w:t>
-            </w:r>
-            <w:r>
-              <w:rPr>
-                <w:rFonts w:eastAsia="Times New Roman" w:cstheme="minorHAnsi"/>
-                <w:lang w:eastAsia="es-CO"/>
-              </w:rPr>
-              <w:t xml:space="preserve"> </w:t>
+              <w:t xml:space="preserve">día también lo es. Se requiere día par, digito impar. Lanza excepción DayMismatchException. Número de intentos de ingreso es 1. </w:t>
             </w:r>
           </w:p>
         </w:tc>
@@ -1558,16 +1546,585 @@
         </w:rPr>
       </w:pPr>
     </w:p>
+    <w:tbl>
+      <w:tblPr>
+        <w:tblW w:w="9541" w:type="dxa"/>
+        <w:tblCellMar>
+          <w:top w:w="15" w:type="dxa"/>
+          <w:left w:w="15" w:type="dxa"/>
+          <w:bottom w:w="15" w:type="dxa"/>
+          <w:right w:w="15" w:type="dxa"/>
+        </w:tblCellMar>
+        <w:tblLook w:val="04A0" w:firstRow="1" w:lastRow="0" w:firstColumn="1" w:lastColumn="0" w:noHBand="0" w:noVBand="1"/>
+      </w:tblPr>
+      <w:tblGrid>
+        <w:gridCol w:w="1246"/>
+        <w:gridCol w:w="1155"/>
+        <w:gridCol w:w="1513"/>
+        <w:gridCol w:w="1436"/>
+        <w:gridCol w:w="4191"/>
+      </w:tblGrid>
+      <w:tr>
+        <w:trPr>
+          <w:trHeight w:val="456"/>
+        </w:trPr>
+        <w:tc>
+          <w:tcPr>
+            <w:tcW w:w="0" w:type="auto"/>
+            <w:gridSpan w:val="5"/>
+            <w:tcBorders>
+              <w:top w:val="single" w:sz="8" w:space="0" w:color="000000"/>
+              <w:left w:val="single" w:sz="8" w:space="0" w:color="000000"/>
+              <w:bottom w:val="single" w:sz="8" w:space="0" w:color="000000"/>
+              <w:right w:val="single" w:sz="8" w:space="0" w:color="000000"/>
+            </w:tcBorders>
+            <w:tcMar>
+              <w:top w:w="100" w:type="dxa"/>
+              <w:left w:w="100" w:type="dxa"/>
+              <w:bottom w:w="100" w:type="dxa"/>
+              <w:right w:w="100" w:type="dxa"/>
+            </w:tcMar>
+            <w:hideMark/>
+          </w:tcPr>
+          <w:p>
+            <w:pPr>
+              <w:spacing w:after="0" w:line="240" w:lineRule="auto"/>
+              <w:jc w:val="both"/>
+              <w:rPr>
+                <w:rFonts w:eastAsia="Times New Roman" w:cstheme="minorHAnsi"/>
+                <w:lang w:eastAsia="es-CO"/>
+              </w:rPr>
+            </w:pPr>
+            <w:r>
+              <w:rPr>
+                <w:rFonts w:eastAsia="Times New Roman" w:cstheme="minorHAnsi"/>
+                <w:b/>
+                <w:bCs/>
+                <w:color w:val="000000"/>
+                <w:lang w:eastAsia="es-CO"/>
+              </w:rPr>
+              <w:t>Objetivo de la Prueba:</w:t>
+            </w:r>
+            <w:r>
+              <w:rPr>
+                <w:rFonts w:eastAsia="Times New Roman" w:cstheme="minorHAnsi"/>
+                <w:b/>
+                <w:bCs/>
+                <w:color w:val="000000"/>
+                <w:lang w:eastAsia="es-CO"/>
+              </w:rPr>
+              <w:t xml:space="preserve"> </w:t>
+            </w:r>
+            <w:r>
+              <w:rPr>
+                <w:rFonts w:eastAsia="Times New Roman" w:cstheme="minorHAnsi"/>
+                <w:bCs/>
+                <w:color w:val="000000"/>
+                <w:lang w:eastAsia="es-CO"/>
+              </w:rPr>
+              <w:t xml:space="preserve">Validar el </w:t>
+            </w:r>
+            <w:r>
+              <w:rPr>
+                <w:rFonts w:eastAsia="Times New Roman" w:cstheme="minorHAnsi"/>
+                <w:bCs/>
+                <w:color w:val="000000"/>
+                <w:lang w:eastAsia="es-CO"/>
+              </w:rPr>
+              <w:t>correcto funcionamiento del contador de intentos de ingreso</w:t>
+            </w:r>
+          </w:p>
+        </w:tc>
+      </w:tr>
+      <w:tr>
+        <w:trPr>
+          <w:trHeight w:val="456"/>
+        </w:trPr>
+        <w:tc>
+          <w:tcPr>
+            <w:tcW w:w="0" w:type="auto"/>
+            <w:tcBorders>
+              <w:top w:val="single" w:sz="8" w:space="0" w:color="000000"/>
+              <w:left w:val="single" w:sz="8" w:space="0" w:color="000000"/>
+              <w:bottom w:val="single" w:sz="8" w:space="0" w:color="000000"/>
+              <w:right w:val="single" w:sz="8" w:space="0" w:color="000000"/>
+            </w:tcBorders>
+            <w:shd w:val="clear" w:color="auto" w:fill="EFEFEF"/>
+            <w:tcMar>
+              <w:top w:w="100" w:type="dxa"/>
+              <w:left w:w="100" w:type="dxa"/>
+              <w:bottom w:w="100" w:type="dxa"/>
+              <w:right w:w="100" w:type="dxa"/>
+            </w:tcMar>
+            <w:hideMark/>
+          </w:tcPr>
+          <w:p>
+            <w:pPr>
+              <w:spacing w:after="0" w:line="240" w:lineRule="auto"/>
+              <w:jc w:val="both"/>
+              <w:rPr>
+                <w:rFonts w:eastAsia="Times New Roman" w:cstheme="minorHAnsi"/>
+                <w:lang w:eastAsia="es-CO"/>
+              </w:rPr>
+            </w:pPr>
+            <w:r>
+              <w:rPr>
+                <w:rFonts w:eastAsia="Times New Roman" w:cstheme="minorHAnsi"/>
+                <w:b/>
+                <w:bCs/>
+                <w:color w:val="000000"/>
+                <w:lang w:eastAsia="es-CO"/>
+              </w:rPr>
+              <w:t>Clase</w:t>
+            </w:r>
+          </w:p>
+        </w:tc>
+        <w:tc>
+          <w:tcPr>
+            <w:tcW w:w="0" w:type="auto"/>
+            <w:tcBorders>
+              <w:top w:val="single" w:sz="8" w:space="0" w:color="000000"/>
+              <w:left w:val="single" w:sz="8" w:space="0" w:color="000000"/>
+              <w:bottom w:val="single" w:sz="8" w:space="0" w:color="000000"/>
+              <w:right w:val="single" w:sz="8" w:space="0" w:color="000000"/>
+            </w:tcBorders>
+            <w:shd w:val="clear" w:color="auto" w:fill="EFEFEF"/>
+            <w:tcMar>
+              <w:top w:w="100" w:type="dxa"/>
+              <w:left w:w="100" w:type="dxa"/>
+              <w:bottom w:w="100" w:type="dxa"/>
+              <w:right w:w="100" w:type="dxa"/>
+            </w:tcMar>
+            <w:hideMark/>
+          </w:tcPr>
+          <w:p>
+            <w:pPr>
+              <w:spacing w:after="0" w:line="240" w:lineRule="auto"/>
+              <w:jc w:val="both"/>
+              <w:rPr>
+                <w:rFonts w:eastAsia="Times New Roman" w:cstheme="minorHAnsi"/>
+                <w:lang w:eastAsia="es-CO"/>
+              </w:rPr>
+            </w:pPr>
+            <w:r>
+              <w:rPr>
+                <w:rFonts w:eastAsia="Times New Roman" w:cstheme="minorHAnsi"/>
+                <w:b/>
+                <w:bCs/>
+                <w:color w:val="000000"/>
+                <w:lang w:eastAsia="es-CO"/>
+              </w:rPr>
+              <w:t>Método</w:t>
+            </w:r>
+          </w:p>
+        </w:tc>
+        <w:tc>
+          <w:tcPr>
+            <w:tcW w:w="0" w:type="auto"/>
+            <w:tcBorders>
+              <w:top w:val="single" w:sz="8" w:space="0" w:color="000000"/>
+              <w:left w:val="single" w:sz="8" w:space="0" w:color="000000"/>
+              <w:bottom w:val="single" w:sz="8" w:space="0" w:color="000000"/>
+              <w:right w:val="single" w:sz="8" w:space="0" w:color="000000"/>
+            </w:tcBorders>
+            <w:shd w:val="clear" w:color="auto" w:fill="EFEFEF"/>
+            <w:tcMar>
+              <w:top w:w="100" w:type="dxa"/>
+              <w:left w:w="100" w:type="dxa"/>
+              <w:bottom w:w="100" w:type="dxa"/>
+              <w:right w:w="100" w:type="dxa"/>
+            </w:tcMar>
+            <w:hideMark/>
+          </w:tcPr>
+          <w:p>
+            <w:pPr>
+              <w:spacing w:after="0" w:line="240" w:lineRule="auto"/>
+              <w:jc w:val="both"/>
+              <w:rPr>
+                <w:rFonts w:eastAsia="Times New Roman" w:cstheme="minorHAnsi"/>
+                <w:lang w:eastAsia="es-CO"/>
+              </w:rPr>
+            </w:pPr>
+            <w:r>
+              <w:rPr>
+                <w:rFonts w:eastAsia="Times New Roman" w:cstheme="minorHAnsi"/>
+                <w:b/>
+                <w:bCs/>
+                <w:color w:val="000000"/>
+                <w:lang w:eastAsia="es-CO"/>
+              </w:rPr>
+              <w:t>Escenario</w:t>
+            </w:r>
+          </w:p>
+        </w:tc>
+        <w:tc>
+          <w:tcPr>
+            <w:tcW w:w="0" w:type="auto"/>
+            <w:tcBorders>
+              <w:top w:val="single" w:sz="8" w:space="0" w:color="000000"/>
+              <w:left w:val="single" w:sz="8" w:space="0" w:color="000000"/>
+              <w:bottom w:val="single" w:sz="8" w:space="0" w:color="000000"/>
+              <w:right w:val="single" w:sz="8" w:space="0" w:color="000000"/>
+            </w:tcBorders>
+            <w:shd w:val="clear" w:color="auto" w:fill="EFEFEF"/>
+            <w:tcMar>
+              <w:top w:w="100" w:type="dxa"/>
+              <w:left w:w="100" w:type="dxa"/>
+              <w:bottom w:w="100" w:type="dxa"/>
+              <w:right w:w="100" w:type="dxa"/>
+            </w:tcMar>
+            <w:hideMark/>
+          </w:tcPr>
+          <w:p>
+            <w:pPr>
+              <w:spacing w:after="0" w:line="240" w:lineRule="auto"/>
+              <w:jc w:val="both"/>
+              <w:rPr>
+                <w:rFonts w:eastAsia="Times New Roman" w:cstheme="minorHAnsi"/>
+                <w:lang w:eastAsia="es-CO"/>
+              </w:rPr>
+            </w:pPr>
+            <w:r>
+              <w:rPr>
+                <w:rFonts w:eastAsia="Times New Roman" w:cstheme="minorHAnsi"/>
+                <w:b/>
+                <w:bCs/>
+                <w:color w:val="000000"/>
+                <w:lang w:eastAsia="es-CO"/>
+              </w:rPr>
+              <w:t>Valores de Entrada</w:t>
+            </w:r>
+          </w:p>
+        </w:tc>
+        <w:tc>
+          <w:tcPr>
+            <w:tcW w:w="0" w:type="auto"/>
+            <w:tcBorders>
+              <w:top w:val="single" w:sz="8" w:space="0" w:color="000000"/>
+              <w:left w:val="single" w:sz="8" w:space="0" w:color="000000"/>
+              <w:bottom w:val="single" w:sz="8" w:space="0" w:color="000000"/>
+              <w:right w:val="single" w:sz="8" w:space="0" w:color="000000"/>
+            </w:tcBorders>
+            <w:shd w:val="clear" w:color="auto" w:fill="EFEFEF"/>
+            <w:tcMar>
+              <w:top w:w="100" w:type="dxa"/>
+              <w:left w:w="100" w:type="dxa"/>
+              <w:bottom w:w="100" w:type="dxa"/>
+              <w:right w:w="100" w:type="dxa"/>
+            </w:tcMar>
+            <w:hideMark/>
+          </w:tcPr>
+          <w:p>
+            <w:pPr>
+              <w:spacing w:after="0" w:line="240" w:lineRule="auto"/>
+              <w:jc w:val="both"/>
+              <w:rPr>
+                <w:rFonts w:eastAsia="Times New Roman" w:cstheme="minorHAnsi"/>
+                <w:lang w:eastAsia="es-CO"/>
+              </w:rPr>
+            </w:pPr>
+            <w:r>
+              <w:rPr>
+                <w:rFonts w:eastAsia="Times New Roman" w:cstheme="minorHAnsi"/>
+                <w:b/>
+                <w:bCs/>
+                <w:color w:val="000000"/>
+                <w:lang w:eastAsia="es-CO"/>
+              </w:rPr>
+              <w:t>Resultado</w:t>
+            </w:r>
+          </w:p>
+        </w:tc>
+      </w:tr>
+      <w:tr>
+        <w:trPr>
+          <w:trHeight w:val="497"/>
+        </w:trPr>
+        <w:tc>
+          <w:tcPr>
+            <w:tcW w:w="0" w:type="auto"/>
+            <w:tcBorders>
+              <w:top w:val="single" w:sz="8" w:space="0" w:color="000000"/>
+              <w:left w:val="single" w:sz="8" w:space="0" w:color="000000"/>
+              <w:bottom w:val="single" w:sz="8" w:space="0" w:color="000000"/>
+              <w:right w:val="single" w:sz="8" w:space="0" w:color="000000"/>
+            </w:tcBorders>
+            <w:tcMar>
+              <w:top w:w="100" w:type="dxa"/>
+              <w:left w:w="100" w:type="dxa"/>
+              <w:bottom w:w="100" w:type="dxa"/>
+              <w:right w:w="100" w:type="dxa"/>
+            </w:tcMar>
+            <w:hideMark/>
+          </w:tcPr>
+          <w:p>
+            <w:pPr>
+              <w:spacing w:after="0" w:line="240" w:lineRule="auto"/>
+              <w:rPr>
+                <w:rFonts w:eastAsia="Times New Roman" w:cstheme="minorHAnsi"/>
+                <w:lang w:val="en-US" w:eastAsia="es-CO"/>
+              </w:rPr>
+            </w:pPr>
+            <w:r>
+              <w:rPr>
+                <w:rFonts w:eastAsia="Times New Roman" w:cstheme="minorHAnsi"/>
+                <w:lang w:val="en-US" w:eastAsia="es-CO"/>
+              </w:rPr>
+              <w:t>Minimarket</w:t>
+            </w:r>
+          </w:p>
+        </w:tc>
+        <w:tc>
+          <w:tcPr>
+            <w:tcW w:w="0" w:type="auto"/>
+            <w:tcBorders>
+              <w:top w:val="single" w:sz="8" w:space="0" w:color="000000"/>
+              <w:left w:val="single" w:sz="8" w:space="0" w:color="000000"/>
+              <w:bottom w:val="single" w:sz="8" w:space="0" w:color="000000"/>
+              <w:right w:val="single" w:sz="8" w:space="0" w:color="000000"/>
+            </w:tcBorders>
+            <w:tcMar>
+              <w:top w:w="100" w:type="dxa"/>
+              <w:left w:w="100" w:type="dxa"/>
+              <w:bottom w:w="100" w:type="dxa"/>
+              <w:right w:w="100" w:type="dxa"/>
+            </w:tcMar>
+            <w:hideMark/>
+          </w:tcPr>
+          <w:p>
+            <w:pPr>
+              <w:spacing w:after="0" w:line="240" w:lineRule="auto"/>
+              <w:rPr>
+                <w:rFonts w:eastAsia="Times New Roman" w:cstheme="minorHAnsi"/>
+                <w:lang w:eastAsia="es-CO"/>
+              </w:rPr>
+            </w:pPr>
+            <w:r>
+              <w:rPr>
+                <w:rFonts w:eastAsia="Times New Roman" w:cstheme="minorHAnsi"/>
+                <w:lang w:eastAsia="es-CO"/>
+              </w:rPr>
+              <w:t>addPerson</w:t>
+            </w:r>
+          </w:p>
+        </w:tc>
+        <w:tc>
+          <w:tcPr>
+            <w:tcW w:w="0" w:type="auto"/>
+            <w:tcBorders>
+              <w:top w:val="single" w:sz="8" w:space="0" w:color="000000"/>
+              <w:left w:val="single" w:sz="8" w:space="0" w:color="000000"/>
+              <w:bottom w:val="single" w:sz="8" w:space="0" w:color="000000"/>
+              <w:right w:val="single" w:sz="8" w:space="0" w:color="000000"/>
+            </w:tcBorders>
+            <w:tcMar>
+              <w:top w:w="100" w:type="dxa"/>
+              <w:left w:w="100" w:type="dxa"/>
+              <w:bottom w:w="100" w:type="dxa"/>
+              <w:right w:w="100" w:type="dxa"/>
+            </w:tcMar>
+            <w:hideMark/>
+          </w:tcPr>
+          <w:p>
+            <w:pPr>
+              <w:spacing w:after="0" w:line="240" w:lineRule="auto"/>
+              <w:rPr>
+                <w:rFonts w:eastAsia="Times New Roman" w:cstheme="minorHAnsi"/>
+                <w:lang w:eastAsia="es-CO"/>
+              </w:rPr>
+            </w:pPr>
+            <w:r>
+              <w:rPr>
+                <w:rFonts w:eastAsia="Times New Roman" w:cstheme="minorHAnsi"/>
+                <w:lang w:eastAsia="es-CO"/>
+              </w:rPr>
+              <w:t>setupScenary2</w:t>
+            </w:r>
+          </w:p>
+        </w:tc>
+        <w:tc>
+          <w:tcPr>
+            <w:tcW w:w="0" w:type="auto"/>
+            <w:tcBorders>
+              <w:top w:val="single" w:sz="8" w:space="0" w:color="000000"/>
+              <w:left w:val="single" w:sz="8" w:space="0" w:color="000000"/>
+              <w:bottom w:val="single" w:sz="8" w:space="0" w:color="000000"/>
+              <w:right w:val="single" w:sz="8" w:space="0" w:color="000000"/>
+            </w:tcBorders>
+            <w:tcMar>
+              <w:top w:w="100" w:type="dxa"/>
+              <w:left w:w="100" w:type="dxa"/>
+              <w:bottom w:w="100" w:type="dxa"/>
+              <w:right w:w="100" w:type="dxa"/>
+            </w:tcMar>
+            <w:hideMark/>
+          </w:tcPr>
+          <w:p>
+            <w:pPr>
+              <w:spacing w:after="0"/>
+              <w:rPr>
+                <w:rFonts w:cstheme="minorHAnsi"/>
+              </w:rPr>
+            </w:pPr>
+            <w:r>
+              <w:rPr>
+                <w:rFonts w:cstheme="minorHAnsi"/>
+              </w:rPr>
+              <w:t>Id = “CC”</w:t>
+            </w:r>
+          </w:p>
+          <w:p>
+            <w:pPr>
+              <w:spacing w:after="0"/>
+              <w:rPr>
+                <w:rFonts w:cstheme="minorHAnsi"/>
+              </w:rPr>
+            </w:pPr>
+            <w:r>
+              <w:rPr>
+                <w:rFonts w:cstheme="minorHAnsi"/>
+              </w:rPr>
+              <w:t>idNumber = 1193029891</w:t>
+            </w:r>
+          </w:p>
+          <w:p>
+            <w:pPr>
+              <w:spacing w:after="0"/>
+              <w:rPr>
+                <w:rFonts w:eastAsia="Times New Roman" w:cstheme="minorHAnsi"/>
+                <w:lang w:val="en-US" w:eastAsia="es-CO"/>
+              </w:rPr>
+            </w:pPr>
+            <w:r>
+              <w:rPr>
+                <w:rFonts w:cstheme="minorHAnsi"/>
+              </w:rPr>
+              <w:t xml:space="preserve">actualDay = </w:t>
+            </w:r>
+            <w:r>
+              <w:rPr>
+                <w:rFonts w:cstheme="minorHAnsi"/>
+              </w:rPr>
+              <w:t>5</w:t>
+            </w:r>
+          </w:p>
+        </w:tc>
+        <w:tc>
+          <w:tcPr>
+            <w:tcW w:w="0" w:type="auto"/>
+            <w:tcBorders>
+              <w:top w:val="single" w:sz="8" w:space="0" w:color="000000"/>
+              <w:left w:val="single" w:sz="8" w:space="0" w:color="000000"/>
+              <w:bottom w:val="single" w:sz="8" w:space="0" w:color="000000"/>
+              <w:right w:val="single" w:sz="8" w:space="0" w:color="000000"/>
+            </w:tcBorders>
+            <w:tcMar>
+              <w:top w:w="100" w:type="dxa"/>
+              <w:left w:w="100" w:type="dxa"/>
+              <w:bottom w:w="100" w:type="dxa"/>
+              <w:right w:w="100" w:type="dxa"/>
+            </w:tcMar>
+            <w:hideMark/>
+          </w:tcPr>
+          <w:p>
+            <w:pPr>
+              <w:spacing w:after="0" w:line="240" w:lineRule="auto"/>
+              <w:rPr>
+                <w:rFonts w:eastAsia="Times New Roman" w:cstheme="minorHAnsi"/>
+                <w:lang w:eastAsia="es-CO"/>
+              </w:rPr>
+            </w:pPr>
+            <w:r>
+              <w:rPr>
+                <w:rFonts w:eastAsia="Times New Roman" w:cstheme="minorHAnsi"/>
+                <w:lang w:eastAsia="es-CO"/>
+              </w:rPr>
+              <w:t>No se puede añadir el ingreso ya que el penúltimo digito de la persona es impar y el día también lo es. Se requiere día par, digito impar. Lanza excepción DayMismatchException. Núm</w:t>
+            </w:r>
+            <w:r>
+              <w:rPr>
+                <w:rFonts w:eastAsia="Times New Roman" w:cstheme="minorHAnsi"/>
+                <w:lang w:eastAsia="es-CO"/>
+              </w:rPr>
+              <w:t>ero de intentos de ingreso es 4.</w:t>
+            </w:r>
+          </w:p>
+        </w:tc>
+      </w:tr>
+    </w:tbl>
+    <w:p>
+      <w:pPr>
+        <w:rPr>
+          <w:rFonts w:cstheme="minorHAnsi"/>
+        </w:rPr>
+        <w:sectPr>
+          <w:headerReference w:type="default" r:id="rId8"/>
+          <w:pgSz w:w="12240" w:h="15840"/>
+          <w:pgMar w:top="1440" w:right="1440" w:bottom="1440" w:left="1440" w:header="709" w:footer="709" w:gutter="0"/>
+          <w:cols w:space="708"/>
+          <w:docGrid w:linePitch="360"/>
+        </w:sectPr>
+      </w:pPr>
+    </w:p>
     <w:p>
       <w:pPr>
         <w:rPr>
           <w:rFonts w:cstheme="minorHAnsi"/>
         </w:rPr>
       </w:pPr>
+      <w:r>
+        <w:rPr>
+          <w:rFonts w:cstheme="minorHAnsi"/>
+          <w:noProof/>
+          <w:lang w:eastAsia="es-CO"/>
+        </w:rPr>
+        <w:lastRenderedPageBreak/>
+        <w:drawing>
+          <wp:inline distT="0" distB="0" distL="0" distR="0">
+            <wp:extent cx="8229600" cy="5344160"/>
+            <wp:effectExtent l="0" t="0" r="0" b="8890"/>
+            <wp:docPr id="3" name="Imagen 3"/>
+            <wp:cNvGraphicFramePr>
+              <a:graphicFrameLocks xmlns:a="http://schemas.openxmlformats.org/drawingml/2006/main" noChangeAspect="1"/>
+            </wp:cNvGraphicFramePr>
+            <a:graphic xmlns:a="http://schemas.openxmlformats.org/drawingml/2006/main">
+              <a:graphicData uri="http://schemas.openxmlformats.org/drawingml/2006/picture">
+                <pic:pic xmlns:pic="http://schemas.openxmlformats.org/drawingml/2006/picture">
+                  <pic:nvPicPr>
+                    <pic:cNvPr id="3" name="Minimarket_Class_Diagram.png"/>
+                    <pic:cNvPicPr/>
+                  </pic:nvPicPr>
+                  <pic:blipFill>
+                    <a:blip r:embed="rId9">
+                      <a:extLst>
+                        <a:ext uri="{28A0092B-C50C-407E-A947-70E740481C1C}">
+                          <a14:useLocalDpi xmlns:a14="http://schemas.microsoft.com/office/drawing/2010/main" val="0"/>
+                        </a:ext>
+                      </a:extLst>
+                    </a:blip>
+                    <a:stretch>
+                      <a:fillRect/>
+                    </a:stretch>
+                  </pic:blipFill>
+                  <pic:spPr>
+                    <a:xfrm>
+                      <a:off x="0" y="0"/>
+                      <a:ext cx="8229600" cy="5344160"/>
+                    </a:xfrm>
+                    <a:prstGeom prst="rect">
+                      <a:avLst/>
+                    </a:prstGeom>
+                  </pic:spPr>
+                </pic:pic>
+              </a:graphicData>
+            </a:graphic>
+          </wp:inline>
+        </w:drawing>
+      </w:r>
     </w:p>
     <w:sectPr>
-      <w:headerReference w:type="default" r:id="rId8"/>
-      <w:pgSz w:w="12240" w:h="15840"/>
+      <w:headerReference w:type="default" r:id="rId10"/>
+      <w:pgSz w:w="15840" w:h="12240" w:orient="landscape"/>
       <w:pgMar w:top="1440" w:right="1440" w:bottom="1440" w:left="1440" w:header="709" w:footer="709" w:gutter="0"/>
       <w:cols w:space="708"/>
       <w:docGrid w:linePitch="360"/>
@@ -1654,6 +2211,137 @@
           <wp:effectExtent l="0" t="0" r="8255" b="0"/>
           <wp:wrapSquare wrapText="bothSides"/>
           <wp:docPr id="1" name="Imagen 1" descr="Imagen institucional"/>
+          <wp:cNvGraphicFramePr>
+            <a:graphicFrameLocks xmlns:a="http://schemas.openxmlformats.org/drawingml/2006/main" noChangeAspect="1"/>
+          </wp:cNvGraphicFramePr>
+          <a:graphic xmlns:a="http://schemas.openxmlformats.org/drawingml/2006/main">
+            <a:graphicData uri="http://schemas.openxmlformats.org/drawingml/2006/picture">
+              <pic:pic xmlns:pic="http://schemas.openxmlformats.org/drawingml/2006/picture">
+                <pic:nvPicPr>
+                  <pic:cNvPr id="0" name="Imagen 15" descr="Imagen institucional"/>
+                  <pic:cNvPicPr>
+                    <a:picLocks noChangeAspect="1" noChangeArrowheads="1"/>
+                  </pic:cNvPicPr>
+                </pic:nvPicPr>
+                <pic:blipFill>
+                  <a:blip r:embed="rId1">
+                    <a:extLst>
+                      <a:ext uri="{28A0092B-C50C-407E-A947-70E740481C1C}">
+                        <a14:useLocalDpi xmlns:a14="http://schemas.microsoft.com/office/drawing/2010/main" val="0"/>
+                      </a:ext>
+                    </a:extLst>
+                  </a:blip>
+                  <a:srcRect/>
+                  <a:stretch>
+                    <a:fillRect/>
+                  </a:stretch>
+                </pic:blipFill>
+                <pic:spPr bwMode="auto">
+                  <a:xfrm>
+                    <a:off x="0" y="0"/>
+                    <a:ext cx="2068195" cy="647700"/>
+                  </a:xfrm>
+                  <a:prstGeom prst="rect">
+                    <a:avLst/>
+                  </a:prstGeom>
+                  <a:noFill/>
+                </pic:spPr>
+              </pic:pic>
+            </a:graphicData>
+          </a:graphic>
+          <wp14:sizeRelH relativeFrom="margin">
+            <wp14:pctWidth>0</wp14:pctWidth>
+          </wp14:sizeRelH>
+          <wp14:sizeRelV relativeFrom="margin">
+            <wp14:pctHeight>0</wp14:pctHeight>
+          </wp14:sizeRelV>
+        </wp:anchor>
+      </w:drawing>
+    </w:r>
+    <w:r>
+      <w:rPr>
+        <w:b/>
+      </w:rPr>
+      <w:t>FACULTAD DE INGENIERÍA</w:t>
+    </w:r>
+  </w:p>
+  <w:p>
+    <w:pPr>
+      <w:pStyle w:val="Encabezado"/>
+      <w:jc w:val="center"/>
+      <w:rPr>
+        <w:b/>
+        <w:sz w:val="20"/>
+      </w:rPr>
+    </w:pPr>
+    <w:r>
+      <w:rPr>
+        <w:b/>
+        <w:sz w:val="20"/>
+      </w:rPr>
+      <w:t>DEPARTAMENTO DE TECNOLOGÍAS DE INFORMACIÓN Y COMUNICACIONES</w:t>
+    </w:r>
+  </w:p>
+  <w:p>
+    <w:pPr>
+      <w:pStyle w:val="Encabezado"/>
+      <w:jc w:val="center"/>
+      <w:rPr>
+        <w:b/>
+      </w:rPr>
+    </w:pPr>
+    <w:r>
+      <w:rPr>
+        <w:b/>
+      </w:rPr>
+      <w:t>ALGORITMOS Y PROGRAMACIÓN II</w:t>
+    </w:r>
+  </w:p>
+  <w:p>
+    <w:pPr>
+      <w:pStyle w:val="Encabezado"/>
+      <w:jc w:val="center"/>
+    </w:pPr>
+    <w:r>
+      <w:t>Danilo Erazo Meza –A00369481</w:t>
+    </w:r>
+  </w:p>
+  <w:p>
+    <w:pPr>
+      <w:pStyle w:val="Encabezado"/>
+    </w:pPr>
+  </w:p>
+</w:hdr>
+</file>
+
+<file path=word/header2.xml><?xml version="1.0" encoding="utf-8"?>
+<w:hdr xmlns:wpc="http://schemas.microsoft.com/office/word/2010/wordprocessingCanvas" xmlns:mc="http://schemas.openxmlformats.org/markup-compatibility/2006" xmlns:o="urn:schemas-microsoft-com:office:office" xmlns:r="http://schemas.openxmlformats.org/officeDocument/2006/relationships" xmlns:m="http://schemas.openxmlformats.org/officeDocument/2006/math" xmlns:v="urn:schemas-microsoft-com:vml" xmlns:wp14="http://schemas.microsoft.com/office/word/2010/wordprocessingDrawing" xmlns:wp="http://schemas.openxmlformats.org/drawingml/2006/wordprocessingDrawing" xmlns:w10="urn:schemas-microsoft-com:office:word" xmlns:w="http://schemas.openxmlformats.org/wordprocessingml/2006/main" xmlns:w14="http://schemas.microsoft.com/office/word/2010/wordml" xmlns:w15="http://schemas.microsoft.com/office/word/2012/wordml" xmlns:wpg="http://schemas.microsoft.com/office/word/2010/wordprocessingGroup" xmlns:wpi="http://schemas.microsoft.com/office/word/2010/wordprocessingInk" xmlns:wne="http://schemas.microsoft.com/office/word/2006/wordml" xmlns:wps="http://schemas.microsoft.com/office/word/2010/wordprocessingShape" mc:Ignorable="w14 w15 wp14">
+  <w:p>
+    <w:pPr>
+      <w:pStyle w:val="Encabezado"/>
+      <w:jc w:val="center"/>
+      <w:rPr>
+        <w:b/>
+      </w:rPr>
+    </w:pPr>
+    <w:r>
+      <w:rPr>
+        <w:noProof/>
+        <w:lang w:eastAsia="es-CO"/>
+      </w:rPr>
+      <w:drawing>
+        <wp:anchor distT="0" distB="0" distL="114300" distR="114300" simplePos="0" relativeHeight="251661312" behindDoc="0" locked="0" layoutInCell="1" allowOverlap="1" wp14:anchorId="2765D7B6" wp14:editId="091136C4">
+          <wp:simplePos x="0" y="0"/>
+          <wp:positionH relativeFrom="margin">
+            <wp:posOffset>-233680</wp:posOffset>
+          </wp:positionH>
+          <wp:positionV relativeFrom="paragraph">
+            <wp:posOffset>-15240</wp:posOffset>
+          </wp:positionV>
+          <wp:extent cx="2068195" cy="647700"/>
+          <wp:effectExtent l="0" t="0" r="8255" b="0"/>
+          <wp:wrapSquare wrapText="bothSides"/>
+          <wp:docPr id="2" name="Imagen 2" descr="Imagen institucional"/>
           <wp:cNvGraphicFramePr>
             <a:graphicFrameLocks xmlns:a="http://schemas.openxmlformats.org/drawingml/2006/main" noChangeAspect="1"/>
           </wp:cNvGraphicFramePr>
@@ -2150,6 +2838,7 @@
   <w:style w:type="paragraph" w:default="1" w:styleId="Normal">
     <w:name w:val="Normal"/>
     <w:qFormat/>
+    <w:rsid w:val="00CB6189"/>
   </w:style>
   <w:style w:type="character" w:default="1" w:styleId="Fuentedeprrafopredeter">
     <w:name w:val="Default Paragraph Font"/>

</xml_diff>